<commit_message>
Atualização no diario de atividades
</commit_message>
<xml_diff>
--- a/Documentação/Iteração 1/Diario de Atividades da equipe T1.docx
+++ b/Documentação/Iteração 1/Diario de Atividades da equipe T1.docx
@@ -691,21 +691,7 @@
           <w:sz w:val="24"/>
           <w:szCs w:val="24"/>
         </w:rPr>
-        <w:t xml:space="preserve"> </w:t>
-      </w:r>
-      <w:r>
-        <w:rPr>
-          <w:sz w:val="24"/>
-          <w:szCs w:val="24"/>
-        </w:rPr>
-        <w:t>[Lucas Assad, Raphael Leitinho</w:t>
-      </w:r>
-      <w:r>
-        <w:rPr>
-          <w:sz w:val="24"/>
-          <w:szCs w:val="24"/>
-        </w:rPr>
-        <w:t>]</w:t>
+        <w:t xml:space="preserve"> [Lucas Assad, Raphael Leitinho]</w:t>
       </w:r>
       <w:r>
         <w:rPr>
@@ -796,21 +782,7 @@
           <w:sz w:val="24"/>
           <w:szCs w:val="24"/>
         </w:rPr>
-        <w:t>processo de entrada na plataforma por parte do usuário</w:t>
-      </w:r>
-      <w:r>
-        <w:rPr>
-          <w:sz w:val="24"/>
-          <w:szCs w:val="24"/>
-        </w:rPr>
-        <w:t xml:space="preserve"> [TODOS]</w:t>
-      </w:r>
-      <w:r>
-        <w:rPr>
-          <w:sz w:val="24"/>
-          <w:szCs w:val="24"/>
-        </w:rPr>
-        <w:t>;</w:t>
+        <w:t>processo de entrada na plataforma por parte do usuário [TODOS];</w:t>
       </w:r>
     </w:p>
     <w:p>
@@ -831,23 +803,8 @@
           <w:sz w:val="24"/>
           <w:szCs w:val="24"/>
         </w:rPr>
-        <w:t>Modelagem do processo de entrada na plataforma por parte do distribuidor</w:t>
-      </w:r>
-      <w:r>
-        <w:rPr>
-          <w:sz w:val="24"/>
-          <w:szCs w:val="24"/>
-        </w:rPr>
-        <w:t xml:space="preserve"> [TODOS]</w:t>
-      </w:r>
-      <w:r>
-        <w:rPr>
-          <w:sz w:val="24"/>
-          <w:szCs w:val="24"/>
-        </w:rPr>
-        <w:t>;</w:t>
-      </w:r>
-      <w:proofErr w:type="gramStart"/>
+        <w:t>Modelagem do processo de entrada na plataforma por parte do distribuidor [TODOS];</w:t>
+      </w:r>
     </w:p>
     <w:p>
       <w:pPr>
@@ -862,43 +819,28 @@
           <w:szCs w:val="24"/>
         </w:rPr>
       </w:pPr>
+      <w:r>
+        <w:rPr>
+          <w:sz w:val="24"/>
+          <w:szCs w:val="24"/>
+        </w:rPr>
+        <w:t xml:space="preserve">Inicio da modelagem do lançamento de um pedido feito por um cliente a um </w:t>
+      </w:r>
+      <w:proofErr w:type="gramStart"/>
+      <w:r>
+        <w:rPr>
+          <w:sz w:val="24"/>
+          <w:szCs w:val="24"/>
+        </w:rPr>
+        <w:t>fornecedor[</w:t>
+      </w:r>
       <w:proofErr w:type="gramEnd"/>
       <w:r>
         <w:rPr>
           <w:sz w:val="24"/>
           <w:szCs w:val="24"/>
         </w:rPr>
-        <w:t xml:space="preserve">Inicio da modelagem do lançamento de um pedido feito por um cliente a um </w:t>
-      </w:r>
-      <w:proofErr w:type="gramStart"/>
-      <w:r>
-        <w:rPr>
-          <w:sz w:val="24"/>
-          <w:szCs w:val="24"/>
-        </w:rPr>
-        <w:t>fornecedor</w:t>
-      </w:r>
-      <w:r>
-        <w:rPr>
-          <w:sz w:val="24"/>
-          <w:szCs w:val="24"/>
-        </w:rPr>
-        <w:t>[</w:t>
-      </w:r>
-      <w:proofErr w:type="gramEnd"/>
-      <w:r>
-        <w:rPr>
-          <w:sz w:val="24"/>
-          <w:szCs w:val="24"/>
-        </w:rPr>
-        <w:t>TODOS]</w:t>
-      </w:r>
-      <w:r>
-        <w:rPr>
-          <w:sz w:val="24"/>
-          <w:szCs w:val="24"/>
-        </w:rPr>
-        <w:t>;</w:t>
+        <w:t>TODOS];</w:t>
       </w:r>
     </w:p>
     <w:p>
@@ -927,14 +869,7 @@
           <w:sz w:val="24"/>
           <w:szCs w:val="24"/>
         </w:rPr>
-        <w:t>plataforma</w:t>
-      </w:r>
-      <w:r>
-        <w:rPr>
-          <w:sz w:val="24"/>
-          <w:szCs w:val="24"/>
-        </w:rPr>
-        <w:t>[</w:t>
+        <w:t>plataforma[</w:t>
       </w:r>
       <w:proofErr w:type="gramEnd"/>
       <w:r>
@@ -942,14 +877,7 @@
           <w:sz w:val="24"/>
           <w:szCs w:val="24"/>
         </w:rPr>
-        <w:t>Lucas Assad, Raphael Leitinho]</w:t>
-      </w:r>
-      <w:r>
-        <w:rPr>
-          <w:sz w:val="24"/>
-          <w:szCs w:val="24"/>
-        </w:rPr>
-        <w:t>;</w:t>
+        <w:t>Lucas Assad, Raphael Leitinho];</w:t>
       </w:r>
     </w:p>
     <w:p>
@@ -978,14 +906,7 @@
           <w:sz w:val="24"/>
           <w:szCs w:val="24"/>
         </w:rPr>
-        <w:t>empresa</w:t>
-      </w:r>
-      <w:r>
-        <w:rPr>
-          <w:sz w:val="24"/>
-          <w:szCs w:val="24"/>
-        </w:rPr>
-        <w:t>[</w:t>
+        <w:t>empresa[</w:t>
       </w:r>
       <w:proofErr w:type="gramEnd"/>
       <w:r>
@@ -993,14 +914,7 @@
           <w:sz w:val="24"/>
           <w:szCs w:val="24"/>
         </w:rPr>
-        <w:t>Lucas Assad, Raphael Leitinho]</w:t>
-      </w:r>
-      <w:r>
-        <w:rPr>
-          <w:sz w:val="24"/>
-          <w:szCs w:val="24"/>
-        </w:rPr>
-        <w:t>.</w:t>
+        <w:t>Lucas Assad, Raphael Leitinho].</w:t>
       </w:r>
     </w:p>
     <w:p>
@@ -1335,21 +1249,7 @@
           <w:sz w:val="24"/>
           <w:szCs w:val="24"/>
         </w:rPr>
-        <w:t>Validação</w:t>
-      </w:r>
-      <w:r>
-        <w:rPr>
-          <w:sz w:val="24"/>
-          <w:szCs w:val="24"/>
-        </w:rPr>
-        <w:t xml:space="preserve"> do cadastro do fornecedor</w:t>
-      </w:r>
-      <w:r>
-        <w:rPr>
-          <w:sz w:val="24"/>
-          <w:szCs w:val="24"/>
-        </w:rPr>
-        <w:t>, para inicio do desenvolvimento</w:t>
+        <w:t>Validação do cadastro do fornecedor, para inicio do desenvolvimento</w:t>
       </w:r>
       <w:r>
         <w:rPr>
@@ -1407,14 +1307,7 @@
           <w:sz w:val="24"/>
           <w:szCs w:val="24"/>
         </w:rPr>
-        <w:t xml:space="preserve"> </w:t>
-      </w:r>
-      <w:r>
-        <w:rPr>
-          <w:sz w:val="24"/>
-          <w:szCs w:val="24"/>
-        </w:rPr>
-        <w:t>[</w:t>
+        <w:t xml:space="preserve"> [</w:t>
       </w:r>
       <w:proofErr w:type="spellStart"/>
       <w:r>
@@ -1534,6 +1427,51 @@
         </w:rPr>
         <w:t>;</w:t>
       </w:r>
+    </w:p>
+    <w:p>
+      <w:pPr>
+        <w:pStyle w:val="PargrafodaLista"/>
+        <w:numPr>
+          <w:ilvl w:val="0"/>
+          <w:numId w:val="11"/>
+        </w:numPr>
+        <w:jc w:val="both"/>
+        <w:rPr>
+          <w:sz w:val="24"/>
+          <w:szCs w:val="24"/>
+        </w:rPr>
+      </w:pPr>
+      <w:r>
+        <w:rPr>
+          <w:sz w:val="24"/>
+          <w:szCs w:val="24"/>
+        </w:rPr>
+        <w:t>Pesquisar a respeito da legislação de alimentos para anuncio no e-commerce</w:t>
+      </w:r>
+      <w:r>
+        <w:rPr>
+          <w:sz w:val="24"/>
+          <w:szCs w:val="24"/>
+        </w:rPr>
+        <w:t xml:space="preserve"> [Robson]</w:t>
+      </w:r>
+      <w:r>
+        <w:rPr>
+          <w:sz w:val="24"/>
+          <w:szCs w:val="24"/>
+        </w:rPr>
+        <w:t>.</w:t>
+      </w:r>
+    </w:p>
+    <w:p>
+      <w:pPr>
+        <w:pStyle w:val="PargrafodaLista"/>
+        <w:jc w:val="both"/>
+        <w:rPr>
+          <w:sz w:val="24"/>
+          <w:szCs w:val="24"/>
+        </w:rPr>
+      </w:pPr>
       <w:bookmarkStart w:id="0" w:name="_GoBack"/>
       <w:bookmarkEnd w:id="0"/>
     </w:p>
@@ -1617,9 +1555,10 @@
     <w:r>
       <w:rPr>
         <w:noProof/>
+        <w:lang w:val="en-US" w:eastAsia="en-US"/>
       </w:rPr>
       <w:drawing>
-        <wp:inline distT="114300" distB="114300" distL="114300" distR="114300">
+        <wp:inline distT="114300" distB="114300" distL="114300" distR="114300" wp14:anchorId="224FCAF6" wp14:editId="6A29F8C3">
           <wp:extent cx="3357563" cy="531891"/>
           <wp:effectExtent l="0" t="0" r="0" b="0"/>
           <wp:docPr id="1" name="image01.png" descr="logomarca-light.png"/>
@@ -1663,7 +1602,7 @@
   <w:abstractNum w:abstractNumId="0">
     <w:nsid w:val="012E7F7B"/>
     <w:multiLevelType w:val="hybridMultilevel"/>
-    <w:tmpl w:val="430A61E0"/>
+    <w:tmpl w:val="31EEC478"/>
     <w:lvl w:ilvl="0" w:tplc="04090001">
       <w:start w:val="1"/>
       <w:numFmt w:val="bullet"/>

</xml_diff>